<commit_message>
Word de errores corregido
</commit_message>
<xml_diff>
--- a/Documentos/Errores.docx
+++ b/Documentos/Errores.docx
@@ -75,12 +75,20 @@
         <w:t xml:space="preserve"> </w:t>
       </w:r>
       <w:proofErr w:type="spellStart"/>
+      <w:proofErr w:type="gramStart"/>
       <w:r>
         <w:t>composition</w:t>
       </w:r>
       <w:proofErr w:type="spellEnd"/>
       <w:r>
-        <w:t xml:space="preserve"> Finder-&gt; </w:t>
+        <w:t xml:space="preserve"> </w:t>
+      </w:r>
+      <w:r>
+        <w:t xml:space="preserve"> Finder</w:t>
+      </w:r>
+      <w:proofErr w:type="gramEnd"/>
+      <w:r>
+        <w:t xml:space="preserve">-&gt; </w:t>
       </w:r>
       <w:proofErr w:type="spellStart"/>
       <w:r>
@@ -295,7 +303,15 @@
       </w:r>
       <w:proofErr w:type="spellStart"/>
       <w:r>
-        <w:t>It</w:t>
+        <w:t>The</w:t>
+      </w:r>
+      <w:proofErr w:type="spellEnd"/>
+      <w:r>
+        <w:t xml:space="preserve"> </w:t>
+      </w:r>
+      <w:proofErr w:type="spellStart"/>
+      <w:r>
+        <w:t>direction</w:t>
       </w:r>
       <w:proofErr w:type="spellEnd"/>
       <w:r>
@@ -312,22 +328,6 @@
       <w:proofErr w:type="spellStart"/>
       <w:r>
         <w:t>wrong</w:t>
-      </w:r>
-      <w:proofErr w:type="spellEnd"/>
-      <w:r>
-        <w:t xml:space="preserve"> </w:t>
-      </w:r>
-      <w:proofErr w:type="spellStart"/>
-      <w:r>
-        <w:t>the</w:t>
-      </w:r>
-      <w:proofErr w:type="spellEnd"/>
-      <w:r>
-        <w:t xml:space="preserve"> </w:t>
-      </w:r>
-      <w:proofErr w:type="spellStart"/>
-      <w:r>
-        <w:t>direction</w:t>
       </w:r>
       <w:proofErr w:type="spellEnd"/>
       <w:r>
@@ -344,7 +344,21 @@
       </w:pPr>
       <w:proofErr w:type="spellStart"/>
       <w:r>
-        <w:t>Remove</w:t>
+        <w:t>We</w:t>
+      </w:r>
+      <w:proofErr w:type="spellEnd"/>
+      <w:r>
+        <w:t xml:space="preserve"> re</w:t>
+      </w:r>
+      <w:r>
+        <w:t>move</w:t>
+      </w:r>
+      <w:r>
+        <w:t xml:space="preserve">d </w:t>
+      </w:r>
+      <w:proofErr w:type="spellStart"/>
+      <w:r>
+        <w:t>the</w:t>
       </w:r>
       <w:proofErr w:type="spellEnd"/>
       <w:r>
@@ -396,11 +410,91 @@
       </w:r>
       <w:proofErr w:type="spellEnd"/>
       <w:r>
-        <w:t xml:space="preserve"> se entiende con la navegabilidad y es </w:t>
-      </w:r>
-      <w:proofErr w:type="spellStart"/>
-      <w:r>
-        <w:t>scafolding</w:t>
+        <w:t xml:space="preserve"> </w:t>
+      </w:r>
+      <w:proofErr w:type="spellStart"/>
+      <w:r>
+        <w:t>just</w:t>
+      </w:r>
+      <w:proofErr w:type="spellEnd"/>
+      <w:r>
+        <w:t xml:space="preserve"> </w:t>
+      </w:r>
+      <w:proofErr w:type="spellStart"/>
+      <w:r>
+        <w:t>with</w:t>
+      </w:r>
+      <w:proofErr w:type="spellEnd"/>
+      <w:r>
+        <w:t xml:space="preserve"> </w:t>
+      </w:r>
+      <w:proofErr w:type="spellStart"/>
+      <w:r>
+        <w:t>the</w:t>
+      </w:r>
+      <w:proofErr w:type="spellEnd"/>
+      <w:r>
+        <w:t xml:space="preserve"> </w:t>
+      </w:r>
+      <w:proofErr w:type="spellStart"/>
+      <w:r>
+        <w:t>navigability</w:t>
+      </w:r>
+      <w:proofErr w:type="spellEnd"/>
+      <w:r>
+        <w:t xml:space="preserve"> </w:t>
+      </w:r>
+      <w:proofErr w:type="spellStart"/>
+      <w:r>
+        <w:t>is</w:t>
+      </w:r>
+      <w:proofErr w:type="spellEnd"/>
+      <w:r>
+        <w:t xml:space="preserve"> </w:t>
+      </w:r>
+      <w:proofErr w:type="spellStart"/>
+      <w:r>
+        <w:t>understandable</w:t>
+      </w:r>
+      <w:proofErr w:type="spellEnd"/>
+      <w:r>
+        <w:t xml:space="preserve">, </w:t>
+      </w:r>
+      <w:proofErr w:type="spellStart"/>
+      <w:r>
+        <w:t>which</w:t>
+      </w:r>
+      <w:proofErr w:type="spellEnd"/>
+      <w:r>
+        <w:t xml:space="preserve"> </w:t>
+      </w:r>
+      <w:proofErr w:type="spellStart"/>
+      <w:r>
+        <w:t>means</w:t>
+      </w:r>
+      <w:proofErr w:type="spellEnd"/>
+      <w:r>
+        <w:t xml:space="preserve"> </w:t>
+      </w:r>
+      <w:proofErr w:type="spellStart"/>
+      <w:r>
+        <w:t>that</w:t>
+      </w:r>
+      <w:proofErr w:type="spellEnd"/>
+      <w:r>
+        <w:t xml:space="preserve"> </w:t>
+      </w:r>
+      <w:proofErr w:type="spellStart"/>
+      <w:r>
+        <w:t>is</w:t>
+      </w:r>
+      <w:proofErr w:type="spellEnd"/>
+      <w:r>
+        <w:t xml:space="preserve"> </w:t>
+      </w:r>
+      <w:proofErr w:type="spellStart"/>
+      <w:r>
+        <w:t>scaffoding</w:t>
       </w:r>
       <w:proofErr w:type="spellEnd"/>
       <w:r>
@@ -441,6 +535,14 @@
       </w:r>
       <w:proofErr w:type="spellStart"/>
       <w:r>
+        <w:t>the</w:t>
+      </w:r>
+      <w:proofErr w:type="spellEnd"/>
+      <w:r>
+        <w:t xml:space="preserve"> </w:t>
+      </w:r>
+      <w:proofErr w:type="spellStart"/>
+      <w:r>
         <w:t>multiplicity</w:t>
       </w:r>
       <w:proofErr w:type="spellEnd"/>
@@ -477,7 +579,23 @@
       </w:r>
       <w:proofErr w:type="spellEnd"/>
       <w:r>
-        <w:t xml:space="preserve"> un mismo </w:t>
+        <w:t xml:space="preserve"> </w:t>
+      </w:r>
+      <w:proofErr w:type="spellStart"/>
+      <w:r>
+        <w:t>the</w:t>
+      </w:r>
+      <w:proofErr w:type="spellEnd"/>
+      <w:r>
+        <w:t xml:space="preserve"> </w:t>
+      </w:r>
+      <w:proofErr w:type="spellStart"/>
+      <w:r>
+        <w:t>same</w:t>
+      </w:r>
+      <w:proofErr w:type="spellEnd"/>
+      <w:r>
+        <w:t xml:space="preserve"> </w:t>
       </w:r>
       <w:proofErr w:type="spellStart"/>
       <w:r>
@@ -485,7 +603,23 @@
       </w:r>
       <w:proofErr w:type="spellEnd"/>
       <w:r>
-        <w:t xml:space="preserve"> no puede estar en distintos </w:t>
+        <w:t xml:space="preserve"> can </w:t>
+      </w:r>
+      <w:proofErr w:type="spellStart"/>
+      <w:r>
+        <w:t>not</w:t>
+      </w:r>
+      <w:proofErr w:type="spellEnd"/>
+      <w:r>
+        <w:t xml:space="preserve"> be in </w:t>
+      </w:r>
+      <w:proofErr w:type="spellStart"/>
+      <w:r>
+        <w:t>different</w:t>
+      </w:r>
+      <w:proofErr w:type="spellEnd"/>
+      <w:r>
+        <w:t xml:space="preserve"> </w:t>
       </w:r>
       <w:proofErr w:type="spellStart"/>
       <w:r>
@@ -578,15 +712,47 @@
       </w:r>
       <w:proofErr w:type="spellEnd"/>
       <w:r>
-        <w:t xml:space="preserve"> no tiene sentido que la misma </w:t>
-      </w:r>
-      <w:proofErr w:type="spellStart"/>
-      <w:r>
-        <w:t>complaint</w:t>
-      </w:r>
-      <w:proofErr w:type="spellEnd"/>
-      <w:r>
-        <w:t xml:space="preserve"> esté en varias </w:t>
+        <w:t xml:space="preserve"> </w:t>
+      </w:r>
+      <w:proofErr w:type="spellStart"/>
+      <w:r>
+        <w:t>the</w:t>
+      </w:r>
+      <w:proofErr w:type="spellEnd"/>
+      <w:r>
+        <w:t xml:space="preserve"> </w:t>
+      </w:r>
+      <w:proofErr w:type="spellStart"/>
+      <w:r>
+        <w:t>same</w:t>
+      </w:r>
+      <w:proofErr w:type="spellEnd"/>
+      <w:r>
+        <w:t xml:space="preserve"> </w:t>
+      </w:r>
+      <w:proofErr w:type="spellStart"/>
+      <w:r>
+        <w:t>report</w:t>
+      </w:r>
+      <w:proofErr w:type="spellEnd"/>
+      <w:r>
+        <w:t xml:space="preserve"> can </w:t>
+      </w:r>
+      <w:proofErr w:type="spellStart"/>
+      <w:r>
+        <w:t>not</w:t>
+      </w:r>
+      <w:proofErr w:type="spellEnd"/>
+      <w:r>
+        <w:t xml:space="preserve"> be in </w:t>
+      </w:r>
+      <w:proofErr w:type="spellStart"/>
+      <w:r>
+        <w:t>different</w:t>
+      </w:r>
+      <w:proofErr w:type="spellEnd"/>
+      <w:r>
+        <w:t xml:space="preserve"> </w:t>
       </w:r>
       <w:proofErr w:type="spellStart"/>
       <w:r>
@@ -667,15 +833,47 @@
       </w:r>
       <w:proofErr w:type="spellEnd"/>
       <w:r>
-        <w:t xml:space="preserve"> no tiene sentido que una </w:t>
-      </w:r>
-      <w:proofErr w:type="spellStart"/>
-      <w:r>
-        <w:t>aplication</w:t>
-      </w:r>
-      <w:proofErr w:type="spellEnd"/>
-      <w:r>
-        <w:t xml:space="preserve"> esté en varias </w:t>
+        <w:t xml:space="preserve"> </w:t>
+      </w:r>
+      <w:proofErr w:type="spellStart"/>
+      <w:r>
+        <w:t>the</w:t>
+      </w:r>
+      <w:proofErr w:type="spellEnd"/>
+      <w:r>
+        <w:t xml:space="preserve"> </w:t>
+      </w:r>
+      <w:proofErr w:type="spellStart"/>
+      <w:r>
+        <w:t>same</w:t>
+      </w:r>
+      <w:proofErr w:type="spellEnd"/>
+      <w:r>
+        <w:t xml:space="preserve"> </w:t>
+      </w:r>
+      <w:proofErr w:type="spellStart"/>
+      <w:r>
+        <w:t>report</w:t>
+      </w:r>
+      <w:proofErr w:type="spellEnd"/>
+      <w:r>
+        <w:t xml:space="preserve"> can </w:t>
+      </w:r>
+      <w:proofErr w:type="spellStart"/>
+      <w:r>
+        <w:t>not</w:t>
+      </w:r>
+      <w:proofErr w:type="spellEnd"/>
+      <w:r>
+        <w:t xml:space="preserve"> be in </w:t>
+      </w:r>
+      <w:proofErr w:type="spellStart"/>
+      <w:r>
+        <w:t>different</w:t>
+      </w:r>
+      <w:proofErr w:type="spellEnd"/>
+      <w:r>
+        <w:t xml:space="preserve"> </w:t>
       </w:r>
       <w:proofErr w:type="spellStart"/>
       <w:r>
@@ -728,11 +926,11 @@
       </w:r>
       <w:proofErr w:type="spellStart"/>
       <w:r>
-        <w:t>Report</w:t>
-      </w:r>
-      <w:proofErr w:type="spellEnd"/>
-      <w:r>
-        <w:t xml:space="preserve">-Referee </w:t>
+        <w:t>Report-Referee</w:t>
+      </w:r>
+      <w:proofErr w:type="spellEnd"/>
+      <w:r>
+        <w:t xml:space="preserve"> </w:t>
       </w:r>
       <w:proofErr w:type="gramStart"/>
       <w:r>
@@ -756,7 +954,42 @@
       </w:r>
       <w:proofErr w:type="spellEnd"/>
       <w:r>
-        <w:t xml:space="preserve"> no tiene sentido que un </w:t>
+        <w:t xml:space="preserve"> </w:t>
+      </w:r>
+      <w:proofErr w:type="spellStart"/>
+      <w:r>
+        <w:t>it</w:t>
+      </w:r>
+      <w:proofErr w:type="spellEnd"/>
+      <w:r>
+        <w:t xml:space="preserve"> </w:t>
+      </w:r>
+      <w:proofErr w:type="spellStart"/>
+      <w:r>
+        <w:t>makes</w:t>
+      </w:r>
+      <w:proofErr w:type="spellEnd"/>
+      <w:r>
+        <w:t xml:space="preserve"> no </w:t>
+      </w:r>
+      <w:proofErr w:type="spellStart"/>
+      <w:r>
+        <w:t>sense</w:t>
+      </w:r>
+      <w:proofErr w:type="spellEnd"/>
+      <w:r>
+        <w:t xml:space="preserve"> </w:t>
+      </w:r>
+      <w:proofErr w:type="spellStart"/>
+      <w:r>
+        <w:t>that</w:t>
+      </w:r>
+      <w:proofErr w:type="spellEnd"/>
+      <w:r>
+        <w:t xml:space="preserve"> a</w:t>
+      </w:r>
+      <w:r>
+        <w:t xml:space="preserve"> </w:t>
       </w:r>
       <w:proofErr w:type="spellStart"/>
       <w:r>
@@ -764,7 +997,39 @@
       </w:r>
       <w:proofErr w:type="spellEnd"/>
       <w:r>
-        <w:t xml:space="preserve"> pueda tener varios referees.</w:t>
+        <w:t xml:space="preserve"> </w:t>
+      </w:r>
+      <w:proofErr w:type="spellStart"/>
+      <w:r>
+        <w:t>may</w:t>
+      </w:r>
+      <w:proofErr w:type="spellEnd"/>
+      <w:r>
+        <w:t xml:space="preserve"> </w:t>
+      </w:r>
+      <w:proofErr w:type="spellStart"/>
+      <w:r>
+        <w:t>have</w:t>
+      </w:r>
+      <w:proofErr w:type="spellEnd"/>
+      <w:r>
+        <w:t xml:space="preserve"> </w:t>
+      </w:r>
+      <w:proofErr w:type="spellStart"/>
+      <w:r>
+        <w:t>several</w:t>
+      </w:r>
+      <w:proofErr w:type="spellEnd"/>
+      <w:r>
+        <w:t xml:space="preserve"> </w:t>
+      </w:r>
+      <w:proofErr w:type="spellStart"/>
+      <w:r>
+        <w:t>referees</w:t>
+      </w:r>
+      <w:proofErr w:type="spellEnd"/>
+      <w:r>
+        <w:t>.</w:t>
       </w:r>
     </w:p>
     <w:p>
@@ -845,7 +1110,55 @@
       </w:r>
       <w:proofErr w:type="spellEnd"/>
       <w:r>
-        <w:t xml:space="preserve"> no tiene sentido que un actor tenga varias </w:t>
+        <w:t xml:space="preserve"> </w:t>
+      </w:r>
+      <w:proofErr w:type="spellStart"/>
+      <w:r>
+        <w:t>it</w:t>
+      </w:r>
+      <w:proofErr w:type="spellEnd"/>
+      <w:r>
+        <w:t xml:space="preserve"> </w:t>
+      </w:r>
+      <w:proofErr w:type="spellStart"/>
+      <w:r>
+        <w:t>makes</w:t>
+      </w:r>
+      <w:proofErr w:type="spellEnd"/>
+      <w:r>
+        <w:t xml:space="preserve"> no </w:t>
+      </w:r>
+      <w:proofErr w:type="spellStart"/>
+      <w:r>
+        <w:t>sense</w:t>
+      </w:r>
+      <w:proofErr w:type="spellEnd"/>
+      <w:r>
+        <w:t xml:space="preserve"> </w:t>
+      </w:r>
+      <w:proofErr w:type="spellStart"/>
+      <w:r>
+        <w:t>that</w:t>
+      </w:r>
+      <w:proofErr w:type="spellEnd"/>
+      <w:r>
+        <w:t xml:space="preserve"> </w:t>
+      </w:r>
+      <w:proofErr w:type="spellStart"/>
+      <w:r>
+        <w:t>an</w:t>
+      </w:r>
+      <w:proofErr w:type="spellEnd"/>
+      <w:r>
+        <w:t xml:space="preserve"> actor has </w:t>
+      </w:r>
+      <w:proofErr w:type="spellStart"/>
+      <w:r>
+        <w:t>several</w:t>
+      </w:r>
+      <w:proofErr w:type="spellEnd"/>
+      <w:r>
+        <w:t xml:space="preserve"> </w:t>
       </w:r>
       <w:proofErr w:type="spellStart"/>
       <w:r>
@@ -906,17 +1219,11 @@
       </w:r>
       <w:proofErr w:type="spellStart"/>
       <w:r>
-        <w:t>FixUpTask</w:t>
-      </w:r>
-      <w:r>
-        <w:t>-Category</w:t>
-      </w:r>
-      <w:proofErr w:type="spellEnd"/>
-      <w:r>
-        <w:t xml:space="preserve"> 1-&gt;1</w:t>
-      </w:r>
-      <w:r>
-        <w:t xml:space="preserve"> </w:t>
+        <w:t>FixUpTask-Category</w:t>
+      </w:r>
+      <w:proofErr w:type="spellEnd"/>
+      <w:r>
+        <w:t xml:space="preserve"> 1-&gt;1 </w:t>
       </w:r>
       <w:proofErr w:type="spellStart"/>
       <w:r>
@@ -940,15 +1247,56 @@
       </w:r>
       <w:proofErr w:type="spellEnd"/>
       <w:r>
-        <w:t xml:space="preserve"> una </w:t>
-      </w:r>
-      <w:proofErr w:type="spellStart"/>
-      <w:r>
-        <w:t>category</w:t>
-      </w:r>
-      <w:proofErr w:type="spellEnd"/>
-      <w:r>
-        <w:t xml:space="preserve"> puede tener 0 o varios </w:t>
+        <w:t xml:space="preserve"> </w:t>
+      </w:r>
+      <w:r>
+        <w:t>a</w:t>
+      </w:r>
+      <w:r>
+        <w:t xml:space="preserve"> </w:t>
+      </w:r>
+      <w:proofErr w:type="spellStart"/>
+      <w:r>
+        <w:t>categor</w:t>
+      </w:r>
+      <w:r>
+        <w:t>y</w:t>
+      </w:r>
+      <w:proofErr w:type="spellEnd"/>
+      <w:r>
+        <w:t xml:space="preserve"> can </w:t>
+      </w:r>
+      <w:proofErr w:type="spellStart"/>
+      <w:r>
+        <w:t>have</w:t>
+      </w:r>
+      <w:proofErr w:type="spellEnd"/>
+      <w:r>
+        <w:t xml:space="preserve"> </w:t>
+      </w:r>
+      <w:proofErr w:type="spellStart"/>
+      <w:r>
+        <w:t>zero</w:t>
+      </w:r>
+      <w:proofErr w:type="spellEnd"/>
+      <w:r>
+        <w:t xml:space="preserve"> </w:t>
+      </w:r>
+      <w:proofErr w:type="spellStart"/>
+      <w:r>
+        <w:t>or</w:t>
+      </w:r>
+      <w:proofErr w:type="spellEnd"/>
+      <w:r>
+        <w:t xml:space="preserve"> </w:t>
+      </w:r>
+      <w:proofErr w:type="spellStart"/>
+      <w:r>
+        <w:t>many</w:t>
+      </w:r>
+      <w:proofErr w:type="spellEnd"/>
+      <w:r>
+        <w:t xml:space="preserve"> </w:t>
       </w:r>
       <w:proofErr w:type="spellStart"/>
       <w:r>
@@ -1005,13 +1353,7 @@
       </w:r>
       <w:proofErr w:type="spellEnd"/>
       <w:r>
-        <w:t>-</w:t>
-      </w:r>
-      <w:r>
-        <w:t>Finder</w:t>
-      </w:r>
-      <w:r>
-        <w:t xml:space="preserve"> </w:t>
+        <w:t xml:space="preserve">-Finder </w:t>
       </w:r>
       <w:proofErr w:type="gramStart"/>
       <w:r>
@@ -1019,10 +1361,7 @@
       </w:r>
       <w:proofErr w:type="gramEnd"/>
       <w:r>
-        <w:t>*</w:t>
-      </w:r>
-      <w:r>
-        <w:t xml:space="preserve">-&gt;1 </w:t>
+        <w:t xml:space="preserve">*-&gt;1 </w:t>
       </w:r>
       <w:proofErr w:type="spellStart"/>
       <w:r>
@@ -1030,13 +1369,7 @@
       </w:r>
       <w:proofErr w:type="spellEnd"/>
       <w:r>
-        <w:t xml:space="preserve"> 0..*-&gt; </w:t>
-      </w:r>
-      <w:r>
-        <w:t>0..*</w:t>
-      </w:r>
-      <w:r>
-        <w:t xml:space="preserve"> </w:t>
+        <w:t xml:space="preserve"> 0..*-&gt; 0..* </w:t>
       </w:r>
       <w:proofErr w:type="spellStart"/>
       <w:r>
@@ -1044,7 +1377,39 @@
       </w:r>
       <w:proofErr w:type="spellEnd"/>
       <w:r>
-        <w:t xml:space="preserve"> no tiene sentido que un </w:t>
+        <w:t xml:space="preserve"> </w:t>
+      </w:r>
+      <w:proofErr w:type="spellStart"/>
+      <w:r>
+        <w:t>it</w:t>
+      </w:r>
+      <w:proofErr w:type="spellEnd"/>
+      <w:r>
+        <w:t xml:space="preserve"> </w:t>
+      </w:r>
+      <w:proofErr w:type="spellStart"/>
+      <w:r>
+        <w:t>makes</w:t>
+      </w:r>
+      <w:proofErr w:type="spellEnd"/>
+      <w:r>
+        <w:t xml:space="preserve"> no </w:t>
+      </w:r>
+      <w:proofErr w:type="spellStart"/>
+      <w:r>
+        <w:t>sense</w:t>
+      </w:r>
+      <w:proofErr w:type="spellEnd"/>
+      <w:r>
+        <w:t xml:space="preserve"> </w:t>
+      </w:r>
+      <w:proofErr w:type="spellStart"/>
+      <w:r>
+        <w:t>that</w:t>
+      </w:r>
+      <w:proofErr w:type="spellEnd"/>
+      <w:r>
+        <w:t xml:space="preserve"> a </w:t>
       </w:r>
       <w:proofErr w:type="spellStart"/>
       <w:r>
@@ -1052,7 +1417,39 @@
       </w:r>
       <w:proofErr w:type="spellEnd"/>
       <w:r>
-        <w:t xml:space="preserve"> tenga un solo Finder.</w:t>
+        <w:t xml:space="preserve"> </w:t>
+      </w:r>
+      <w:proofErr w:type="spellStart"/>
+      <w:r>
+        <w:t>may</w:t>
+      </w:r>
+      <w:proofErr w:type="spellEnd"/>
+      <w:r>
+        <w:t xml:space="preserve"> </w:t>
+      </w:r>
+      <w:proofErr w:type="spellStart"/>
+      <w:r>
+        <w:t>have</w:t>
+      </w:r>
+      <w:proofErr w:type="spellEnd"/>
+      <w:r>
+        <w:t xml:space="preserve"> </w:t>
+      </w:r>
+      <w:proofErr w:type="spellStart"/>
+      <w:r>
+        <w:t>just</w:t>
+      </w:r>
+      <w:proofErr w:type="spellEnd"/>
+      <w:r>
+        <w:t xml:space="preserve"> </w:t>
+      </w:r>
+      <w:proofErr w:type="spellStart"/>
+      <w:r>
+        <w:t>one</w:t>
+      </w:r>
+      <w:proofErr w:type="spellEnd"/>
+      <w:r>
+        <w:t xml:space="preserve"> Finder.</w:t>
       </w:r>
     </w:p>
     <w:p>
@@ -1084,10 +1481,7 @@
       </w:r>
       <w:proofErr w:type="spellStart"/>
       <w:r>
-        <w:t>ch</w:t>
-      </w:r>
-      <w:r>
-        <w:t>anged</w:t>
+        <w:t>changed</w:t>
       </w:r>
       <w:proofErr w:type="spellEnd"/>
       <w:r>
@@ -1162,9 +1556,14 @@
       </w:r>
       <w:proofErr w:type="spellStart"/>
       <w:r>
-        <w:t>for</w:t>
-      </w:r>
-      <w:proofErr w:type="spellEnd"/>
+        <w:t>because</w:t>
+      </w:r>
+      <w:proofErr w:type="spellEnd"/>
+      <w:r>
+        <w:t xml:space="preserve"> of</w:t>
+      </w:r>
+      <w:bookmarkStart w:id="0" w:name="_GoBack"/>
+      <w:bookmarkEnd w:id="0"/>
       <w:r>
         <w:t xml:space="preserve"> </w:t>
       </w:r>
@@ -1185,8 +1584,16 @@
           <w:numId w:val="1"/>
         </w:numPr>
       </w:pPr>
-      <w:r>
-        <w:t xml:space="preserve">Navegabilidad </w:t>
+      <w:proofErr w:type="spellStart"/>
+      <w:r>
+        <w:t>Na</w:t>
+      </w:r>
+      <w:r>
+        <w:t>vegability</w:t>
+      </w:r>
+      <w:proofErr w:type="spellEnd"/>
+      <w:r>
+        <w:t xml:space="preserve"> </w:t>
       </w:r>
       <w:proofErr w:type="spellStart"/>
       <w:r>
@@ -1194,10 +1601,35 @@
       </w:r>
       <w:proofErr w:type="spellEnd"/>
       <w:r>
-        <w:t xml:space="preserve"> – Actor no estaba especificada. </w:t>
-      </w:r>
-      <w:bookmarkStart w:id="0" w:name="_GoBack"/>
-      <w:bookmarkEnd w:id="0"/>
+        <w:t xml:space="preserve"> – Actor</w:t>
+      </w:r>
+      <w:r>
+        <w:t xml:space="preserve"> </w:t>
+      </w:r>
+      <w:proofErr w:type="spellStart"/>
+      <w:r>
+        <w:t>was</w:t>
+      </w:r>
+      <w:proofErr w:type="spellEnd"/>
+      <w:r>
+        <w:t xml:space="preserve"> </w:t>
+      </w:r>
+      <w:proofErr w:type="spellStart"/>
+      <w:r>
+        <w:t>not</w:t>
+      </w:r>
+      <w:proofErr w:type="spellEnd"/>
+      <w:r>
+        <w:t xml:space="preserve"> </w:t>
+      </w:r>
+      <w:proofErr w:type="spellStart"/>
+      <w:r>
+        <w:t>specified</w:t>
+      </w:r>
+      <w:proofErr w:type="spellEnd"/>
+      <w:r>
+        <w:t xml:space="preserve">. </w:t>
+      </w:r>
     </w:p>
     <w:sectPr>
       <w:pgSz w:w="11906" w:h="16838"/>

</xml_diff>

<commit_message>
Añadidas muchas cosas, falta organizar y terminar el errores.doc
</commit_message>
<xml_diff>
--- a/Documentos/Errores.docx
+++ b/Documentos/Errores.docx
@@ -1690,11 +1690,14 @@
       </w:r>
       <w:proofErr w:type="spellEnd"/>
       <w:r>
-        <w:t xml:space="preserve"> </w:t>
-      </w:r>
-      <w:proofErr w:type="spellStart"/>
-      <w:r>
-        <w:t>dont</w:t>
+        <w:t xml:space="preserve"> do</w:t>
+      </w:r>
+      <w:r>
+        <w:t xml:space="preserve"> </w:t>
+      </w:r>
+      <w:proofErr w:type="spellStart"/>
+      <w:r>
+        <w:t>not</w:t>
       </w:r>
       <w:proofErr w:type="spellEnd"/>
       <w:r>
@@ -1750,6 +1753,7 @@
         <w:t xml:space="preserve"> </w:t>
       </w:r>
       <w:proofErr w:type="spellStart"/>
+      <w:proofErr w:type="gramStart"/>
       <w:r>
         <w:t>ticker</w:t>
       </w:r>
@@ -1762,6 +1766,7 @@
         <w:t>pattern</w:t>
       </w:r>
       <w:proofErr w:type="spellEnd"/>
+      <w:proofErr w:type="gramEnd"/>
       <w:r>
         <w:t xml:space="preserve"> </w:t>
       </w:r>
@@ -1773,27 +1778,45 @@
       <w:r>
         <w:t xml:space="preserve"> </w:t>
       </w:r>
-      <w:r>
-        <w:t>(Esta mal hecho</w:t>
-      </w:r>
-      <w:bookmarkStart w:id="0" w:name="_GoBack"/>
-      <w:bookmarkEnd w:id="0"/>
-      <w:r>
-        <w:t>)</w:t>
-      </w:r>
+      <w:proofErr w:type="spellStart"/>
+      <w:r>
+        <w:t>it</w:t>
+      </w:r>
+      <w:proofErr w:type="spellEnd"/>
+      <w:r>
+        <w:t xml:space="preserve"> </w:t>
+      </w:r>
+      <w:proofErr w:type="spellStart"/>
+      <w:r>
+        <w:t>was</w:t>
+      </w:r>
+      <w:proofErr w:type="spellEnd"/>
+      <w:r>
+        <w:t xml:space="preserve"> </w:t>
+      </w:r>
+      <w:proofErr w:type="spellStart"/>
+      <w:r>
+        <w:t>wrong</w:t>
+      </w:r>
+      <w:proofErr w:type="spellEnd"/>
     </w:p>
     <w:p/>
     <w:p/>
+    <w:p/>
     <w:p>
+      <w:pPr>
+        <w:pStyle w:val="Prrafodelista"/>
+      </w:pPr>
+      <w:bookmarkStart w:id="0" w:name="_GoBack"/>
       <w:r>
         <w:rPr>
           <w:noProof/>
         </w:rPr>
         <w:drawing>
-          <wp:inline distT="0" distB="0" distL="0" distR="0" wp14:anchorId="59EDF0D8" wp14:editId="519032F7">
-            <wp:extent cx="5391150" cy="2362200"/>
+          <wp:inline distT="0" distB="0" distL="0" distR="0" wp14:anchorId="311FAE47" wp14:editId="55E29E11">
+            <wp:extent cx="5400040" cy="2369820"/>
             <wp:effectExtent l="0" t="0" r="0" b="0"/>
-            <wp:docPr id="2" name="Imagen 2"/>
+            <wp:docPr id="3" name="Imagen 3"/>
             <wp:cNvGraphicFramePr>
               <a:graphicFrameLocks xmlns:a="http://schemas.openxmlformats.org/drawingml/2006/main" noChangeAspect="1"/>
             </wp:cNvGraphicFramePr>
@@ -1801,10 +1824,8 @@
               <a:graphicData uri="http://schemas.openxmlformats.org/drawingml/2006/picture">
                 <pic:pic xmlns:pic="http://schemas.openxmlformats.org/drawingml/2006/picture">
                   <pic:nvPicPr>
-                    <pic:cNvPr id="0" name="Picture 2"/>
-                    <pic:cNvPicPr>
-                      <a:picLocks noChangeAspect="1" noChangeArrowheads="1"/>
-                    </pic:cNvPicPr>
+                    <pic:cNvPr id="3" name="Modelo de Dominio Terminado en jpg.jpg"/>
+                    <pic:cNvPicPr/>
                   </pic:nvPicPr>
                   <pic:blipFill>
                     <a:blip r:embed="rId5" cstate="print">
@@ -1814,23 +1835,18 @@
                         </a:ext>
                       </a:extLst>
                     </a:blip>
-                    <a:srcRect/>
                     <a:stretch>
                       <a:fillRect/>
                     </a:stretch>
                   </pic:blipFill>
-                  <pic:spPr bwMode="auto">
+                  <pic:spPr>
                     <a:xfrm>
                       <a:off x="0" y="0"/>
-                      <a:ext cx="5391150" cy="2362200"/>
+                      <a:ext cx="5400040" cy="2369820"/>
                     </a:xfrm>
                     <a:prstGeom prst="rect">
                       <a:avLst/>
                     </a:prstGeom>
-                    <a:noFill/>
-                    <a:ln>
-                      <a:noFill/>
-                    </a:ln>
                   </pic:spPr>
                 </pic:pic>
               </a:graphicData>
@@ -1838,11 +1854,7 @@
           </wp:inline>
         </w:drawing>
       </w:r>
-    </w:p>
-    <w:p>
-      <w:pPr>
-        <w:pStyle w:val="Prrafodelista"/>
-      </w:pPr>
+      <w:bookmarkEnd w:id="0"/>
     </w:p>
     <w:p>
       <w:pPr>

</xml_diff>